<commit_message>
aggiunta della tabella dati_esercizi_serie
</commit_message>
<xml_diff>
--- a/modello_relazionale.docx
+++ b/modello_relazionale.docx
@@ -483,7 +483,7 @@
           <w:b/>
           <w:bCs/>
         </w:rPr>
-        <w:t>Riscaldamento</w:t>
+        <w:t>Dati Esercizi Serie</w:t>
       </w:r>
       <w:r>
         <w:t xml:space="preserve"> (</w:t>
@@ -495,11 +495,19 @@
           <w:iCs/>
           <w:u w:val="single"/>
         </w:rPr>
-        <w:t>esercizio_id</w:t>
-      </w:r>
-      <w:proofErr w:type="spellEnd"/>
-      <w:r>
-        <w:t>, durata)</w:t>
+        <w:t>esercizio_serie_id</w:t>
+      </w:r>
+      <w:proofErr w:type="spellEnd"/>
+      <w:r>
+        <w:t xml:space="preserve">, carico, </w:t>
+      </w:r>
+      <w:proofErr w:type="spellStart"/>
+      <w:r>
+        <w:t>serie_corrente</w:t>
+      </w:r>
+      <w:proofErr w:type="spellEnd"/>
+      <w:r>
+        <w:t>)</w:t>
       </w:r>
     </w:p>
     <w:p>
@@ -508,7 +516,7 @@
       </w:r>
       <w:proofErr w:type="spellStart"/>
       <w:r>
-        <w:t>esercizio_id</w:t>
+        <w:t>esercizio_serie_id</w:t>
       </w:r>
       <w:proofErr w:type="spellEnd"/>
       <w:r>
@@ -520,15 +528,25 @@
       </w:r>
       <w:proofErr w:type="spellStart"/>
       <w:r>
+        <w:t>esercizio_serie_id</w:t>
+      </w:r>
+      <w:proofErr w:type="spellEnd"/>
+      <w:r>
+        <w:t xml:space="preserve"> -&gt; </w:t>
+      </w:r>
+      <w:proofErr w:type="spellStart"/>
+      <w:r>
+        <w:t>esercizio_serie</w:t>
+      </w:r>
+      <w:proofErr w:type="spellEnd"/>
+      <w:r>
+        <w:t>(</w:t>
+      </w:r>
+      <w:proofErr w:type="spellStart"/>
+      <w:r>
         <w:t>esercizio_id</w:t>
       </w:r>
       <w:proofErr w:type="spellEnd"/>
-      <w:r>
-        <w:t xml:space="preserve"> -&gt; esercizio(</w:t>
-      </w:r>
-      <w:r>
-        <w:t>id</w:t>
-      </w:r>
       <w:r>
         <w:t>)</w:t>
       </w:r>
@@ -539,10 +557,10 @@
           <w:b/>
           <w:bCs/>
         </w:rPr>
-        <w:t>Ripetizione</w:t>
-      </w:r>
-      <w:r>
-        <w:t>(</w:t>
+        <w:t>Riscaldamento</w:t>
+      </w:r>
+      <w:r>
+        <w:t xml:space="preserve"> (</w:t>
       </w:r>
       <w:proofErr w:type="spellStart"/>
       <w:r>
@@ -551,11 +569,11 @@
           <w:iCs/>
           <w:u w:val="single"/>
         </w:rPr>
-        <w:t>esercizio_serie_id</w:t>
-      </w:r>
-      <w:proofErr w:type="spellEnd"/>
-      <w:r>
-        <w:t>, numero)</w:t>
+        <w:t>esercizio_id</w:t>
+      </w:r>
+      <w:proofErr w:type="spellEnd"/>
+      <w:r>
+        <w:t>, durata)</w:t>
       </w:r>
     </w:p>
     <w:p>
@@ -564,7 +582,7 @@
       </w:r>
       <w:proofErr w:type="spellStart"/>
       <w:r>
-        <w:t>esercizio_serie_id</w:t>
+        <w:t>esercizio_id</w:t>
       </w:r>
       <w:proofErr w:type="spellEnd"/>
       <w:r>
@@ -576,10 +594,66 @@
       </w:r>
       <w:proofErr w:type="spellStart"/>
       <w:r>
+        <w:t>esercizio_id</w:t>
+      </w:r>
+      <w:proofErr w:type="spellEnd"/>
+      <w:r>
+        <w:t xml:space="preserve"> -&gt; esercizio(</w:t>
+      </w:r>
+      <w:r>
+        <w:t>id</w:t>
+      </w:r>
+      <w:r>
+        <w:t>)</w:t>
+      </w:r>
+    </w:p>
+    <w:p>
+      <w:r>
+        <w:rPr>
+          <w:b/>
+          <w:bCs/>
+        </w:rPr>
+        <w:t>Ripetizione</w:t>
+      </w:r>
+      <w:r>
+        <w:t>(</w:t>
+      </w:r>
+      <w:proofErr w:type="spellStart"/>
+      <w:r>
+        <w:rPr>
+          <w:i/>
+          <w:iCs/>
+          <w:u w:val="single"/>
+        </w:rPr>
         <w:t>esercizio_serie_id</w:t>
       </w:r>
       <w:proofErr w:type="spellEnd"/>
       <w:r>
+        <w:t>, numero)</w:t>
+      </w:r>
+    </w:p>
+    <w:p>
+      <w:r>
+        <w:t>CC: {</w:t>
+      </w:r>
+      <w:proofErr w:type="spellStart"/>
+      <w:r>
+        <w:t>esercizio_serie_id</w:t>
+      </w:r>
+      <w:proofErr w:type="spellEnd"/>
+      <w:r>
+        <w:t>}</w:t>
+      </w:r>
+      <w:r>
+        <w:br/>
+        <w:t xml:space="preserve">CE: </w:t>
+      </w:r>
+      <w:proofErr w:type="spellStart"/>
+      <w:r>
+        <w:t>esercizio_serie_id</w:t>
+      </w:r>
+      <w:proofErr w:type="spellEnd"/>
+      <w:r>
         <w:t xml:space="preserve"> -&gt; </w:t>
       </w:r>
       <w:proofErr w:type="spellStart"/>
@@ -601,6 +675,7 @@
     </w:p>
     <w:p>
       <w:r>
+        <w:lastRenderedPageBreak/>
         <w:t>Legenda:</w:t>
       </w:r>
     </w:p>

</xml_diff>

<commit_message>
sono stati sistemati degli errori con le serie, che erano legate unicamente a un esercizio e non alla coppia esercizio allenamento
</commit_message>
<xml_diff>
--- a/modello_relazionale.docx
+++ b/modello_relazionale.docx
@@ -266,40 +266,308 @@
           <w:b/>
           <w:bCs/>
         </w:rPr>
-        <w:t>Composto</w:t>
+        <w:t>Esercizio</w:t>
       </w:r>
       <w:r>
         <w:t>(</w:t>
       </w:r>
-      <w:proofErr w:type="spellStart"/>
       <w:r>
         <w:rPr>
           <w:i/>
           <w:iCs/>
           <w:u w:val="single"/>
         </w:rPr>
-        <w:t>allenamento_id</w:t>
-      </w:r>
-      <w:proofErr w:type="spellEnd"/>
+        <w:t>id</w:t>
+      </w:r>
       <w:r>
         <w:t xml:space="preserve">, </w:t>
       </w:r>
-      <w:proofErr w:type="spellStart"/>
+      <w:r>
+        <w:t>nome</w:t>
+      </w:r>
+      <w:r>
+        <w:t>, descrizione)</w:t>
+      </w:r>
+    </w:p>
+    <w:p>
+      <w:r>
+        <w:t>CC:{</w:t>
+      </w:r>
+      <w:r>
+        <w:t>id</w:t>
+      </w:r>
+      <w:r>
+        <w:t>}</w:t>
+      </w:r>
+    </w:p>
+    <w:p>
+      <w:r>
+        <w:rPr>
+          <w:b/>
+          <w:bCs/>
+        </w:rPr>
+        <w:t>Gruppo Muscolare</w:t>
+      </w:r>
+      <w:r>
+        <w:t xml:space="preserve"> (</w:t>
+      </w:r>
       <w:r>
         <w:rPr>
           <w:i/>
           <w:iCs/>
           <w:u w:val="single"/>
         </w:rPr>
+        <w:t>id</w:t>
+      </w:r>
+      <w:r>
+        <w:t>, nome)</w:t>
+      </w:r>
+    </w:p>
+    <w:p>
+      <w:r>
+        <w:t>CC: {id}</w:t>
+      </w:r>
+    </w:p>
+    <w:p>
+      <w:r>
+        <w:rPr>
+          <w:b/>
+          <w:bCs/>
+        </w:rPr>
+        <w:t>Esercizio Gruppo</w:t>
+      </w:r>
+      <w:r>
+        <w:t xml:space="preserve"> (</w:t>
+      </w:r>
+      <w:proofErr w:type="spellStart"/>
+      <w:r>
+        <w:rPr>
+          <w:i/>
+          <w:iCs/>
+          <w:u w:val="single"/>
+        </w:rPr>
         <w:t>esercizio_id</w:t>
       </w:r>
       <w:proofErr w:type="spellEnd"/>
       <w:r>
+        <w:t xml:space="preserve">, </w:t>
+      </w:r>
+      <w:proofErr w:type="spellStart"/>
+      <w:r>
+        <w:rPr>
+          <w:i/>
+          <w:iCs/>
+          <w:u w:val="single"/>
+        </w:rPr>
+        <w:t>gruppo_muscolare_id</w:t>
+      </w:r>
+      <w:proofErr w:type="spellEnd"/>
+      <w:r>
         <w:t>)</w:t>
       </w:r>
     </w:p>
     <w:p>
       <w:r>
+        <w:t>CC: {</w:t>
+      </w:r>
+      <w:proofErr w:type="spellStart"/>
+      <w:r>
+        <w:t>esercizio_id</w:t>
+      </w:r>
+      <w:proofErr w:type="spellEnd"/>
+      <w:r>
+        <w:t xml:space="preserve">, </w:t>
+      </w:r>
+      <w:proofErr w:type="spellStart"/>
+      <w:r>
+        <w:t>gruppo_muscolare_id</w:t>
+      </w:r>
+      <w:proofErr w:type="spellEnd"/>
+      <w:r>
+        <w:t>}</w:t>
+      </w:r>
+      <w:r>
+        <w:br/>
+        <w:t>CE:</w:t>
+      </w:r>
+    </w:p>
+    <w:p>
+      <w:pPr>
+        <w:pStyle w:val="ListParagraph"/>
+        <w:numPr>
+          <w:ilvl w:val="0"/>
+          <w:numId w:val="3"/>
+        </w:numPr>
+      </w:pPr>
+      <w:proofErr w:type="spellStart"/>
+      <w:r>
+        <w:t>Esercizio_id</w:t>
+      </w:r>
+      <w:proofErr w:type="spellEnd"/>
+      <w:r>
+        <w:t xml:space="preserve"> -&gt; esercizio(id)</w:t>
+      </w:r>
+    </w:p>
+    <w:p>
+      <w:pPr>
+        <w:pStyle w:val="ListParagraph"/>
+        <w:numPr>
+          <w:ilvl w:val="0"/>
+          <w:numId w:val="3"/>
+        </w:numPr>
+      </w:pPr>
+      <w:proofErr w:type="spellStart"/>
+      <w:r>
+        <w:t>Gruppo_muscolare_id</w:t>
+      </w:r>
+      <w:proofErr w:type="spellEnd"/>
+      <w:r>
+        <w:t xml:space="preserve"> -&gt; </w:t>
+      </w:r>
+      <w:proofErr w:type="spellStart"/>
+      <w:r>
+        <w:t>Gruppo_muscolare</w:t>
+      </w:r>
+      <w:proofErr w:type="spellEnd"/>
+      <w:r>
+        <w:t>(id)</w:t>
+      </w:r>
+    </w:p>
+    <w:p>
+      <w:r>
+        <w:rPr>
+          <w:b/>
+          <w:bCs/>
+        </w:rPr>
+        <w:t>Esercizio Serie</w:t>
+      </w:r>
+      <w:r>
+        <w:t xml:space="preserve"> (</w:t>
+      </w:r>
+      <w:r>
+        <w:rPr>
+          <w:i/>
+          <w:iCs/>
+          <w:u w:val="single"/>
+        </w:rPr>
+        <w:t>id</w:t>
+      </w:r>
+      <w:r>
+        <w:t xml:space="preserve">, numero, </w:t>
+      </w:r>
+      <w:proofErr w:type="spellStart"/>
+      <w:r>
+        <w:t>intervallo_di_recupero</w:t>
+      </w:r>
+      <w:proofErr w:type="spellEnd"/>
+      <w:r>
+        <w:t xml:space="preserve">, carico, durata, </w:t>
+      </w:r>
+      <w:proofErr w:type="spellStart"/>
+      <w:r>
+        <w:t>nome_strumento_utilizzato</w:t>
+      </w:r>
+      <w:proofErr w:type="spellEnd"/>
+      <w:r>
+        <w:t>, peso)</w:t>
+      </w:r>
+    </w:p>
+    <w:p>
+      <w:r>
+        <w:t>CC: {</w:t>
+      </w:r>
+      <w:proofErr w:type="spellStart"/>
+      <w:r>
+        <w:t>esercizio_id</w:t>
+      </w:r>
+      <w:proofErr w:type="spellEnd"/>
+      <w:r>
+        <w:t>}</w:t>
+      </w:r>
+      <w:r>
+        <w:br/>
+        <w:t xml:space="preserve">CE: </w:t>
+      </w:r>
+      <w:proofErr w:type="spellStart"/>
+      <w:r>
+        <w:t>esercizio_id</w:t>
+      </w:r>
+      <w:proofErr w:type="spellEnd"/>
+      <w:r>
+        <w:t xml:space="preserve"> -&gt; esercizio(</w:t>
+      </w:r>
+      <w:r>
+        <w:t>id</w:t>
+      </w:r>
+      <w:r>
+        <w:t>)</w:t>
+      </w:r>
+    </w:p>
+    <w:p>
+      <w:r>
+        <w:rPr>
+          <w:b/>
+          <w:bCs/>
+        </w:rPr>
+        <w:t>Compos</w:t>
+      </w:r>
+      <w:r>
+        <w:rPr>
+          <w:b/>
+          <w:bCs/>
+        </w:rPr>
+        <w:t>izione Serie</w:t>
+      </w:r>
+      <w:r>
+        <w:t>(</w:t>
+      </w:r>
+      <w:proofErr w:type="spellStart"/>
+      <w:r>
+        <w:rPr>
+          <w:i/>
+          <w:iCs/>
+          <w:u w:val="single"/>
+        </w:rPr>
+        <w:t>allenamento_id</w:t>
+      </w:r>
+      <w:proofErr w:type="spellEnd"/>
+      <w:r>
+        <w:t xml:space="preserve">, </w:t>
+      </w:r>
+      <w:proofErr w:type="spellStart"/>
+      <w:r>
+        <w:rPr>
+          <w:i/>
+          <w:iCs/>
+          <w:u w:val="single"/>
+        </w:rPr>
+        <w:t>esercizio_id</w:t>
+      </w:r>
+      <w:proofErr w:type="spellEnd"/>
+      <w:r>
+        <w:rPr>
+          <w:i/>
+          <w:iCs/>
+          <w:u w:val="single"/>
+        </w:rPr>
+        <w:t xml:space="preserve">, </w:t>
+      </w:r>
+      <w:proofErr w:type="spellStart"/>
+      <w:r>
+        <w:rPr>
+          <w:i/>
+          <w:iCs/>
+          <w:u w:val="single"/>
+        </w:rPr>
+        <w:t>esercizio_serie_id</w:t>
+      </w:r>
+      <w:proofErr w:type="spellEnd"/>
+      <w:r>
+        <w:t>)</w:t>
+      </w:r>
+    </w:p>
+    <w:p>
+      <w:r>
         <w:t>CC:{</w:t>
       </w:r>
       <w:proofErr w:type="spellStart"/>
@@ -313,6 +581,14 @@
       <w:proofErr w:type="spellStart"/>
       <w:r>
         <w:t>esercizio_id</w:t>
+      </w:r>
+      <w:proofErr w:type="spellEnd"/>
+      <w:r>
+        <w:t xml:space="preserve">, </w:t>
+      </w:r>
+      <w:proofErr w:type="spellStart"/>
+      <w:r>
+        <w:t>esercizio_serie_id</w:t>
       </w:r>
       <w:proofErr w:type="spellEnd"/>
       <w:r>
@@ -358,51 +634,101 @@
       </w:r>
     </w:p>
     <w:p>
+      <w:pPr>
+        <w:pStyle w:val="ListParagraph"/>
+        <w:numPr>
+          <w:ilvl w:val="0"/>
+          <w:numId w:val="2"/>
+        </w:numPr>
+      </w:pPr>
+      <w:proofErr w:type="spellStart"/>
+      <w:r>
+        <w:t>Esercizio_serie_id</w:t>
+      </w:r>
+      <w:proofErr w:type="spellEnd"/>
+      <w:r>
+        <w:t xml:space="preserve"> -&gt; </w:t>
+      </w:r>
+      <w:proofErr w:type="spellStart"/>
+      <w:r>
+        <w:t>Esercizio_serie</w:t>
+      </w:r>
+      <w:proofErr w:type="spellEnd"/>
+      <w:r>
+        <w:t>(id)</w:t>
+      </w:r>
+    </w:p>
+    <w:p>
       <w:r>
         <w:rPr>
           <w:b/>
           <w:bCs/>
         </w:rPr>
-        <w:t>Esercizio</w:t>
-      </w:r>
-      <w:r>
-        <w:t>(</w:t>
-      </w:r>
+        <w:t>Dati Esercizi Serie</w:t>
+      </w:r>
+      <w:r>
+        <w:t xml:space="preserve"> (</w:t>
+      </w:r>
+      <w:proofErr w:type="spellStart"/>
       <w:r>
         <w:rPr>
           <w:i/>
           <w:iCs/>
           <w:u w:val="single"/>
         </w:rPr>
+        <w:t>esercizio_serie_id</w:t>
+      </w:r>
+      <w:proofErr w:type="spellEnd"/>
+      <w:r>
+        <w:t xml:space="preserve">, carico, </w:t>
+      </w:r>
+      <w:proofErr w:type="spellStart"/>
+      <w:r>
+        <w:t>serie_corrente</w:t>
+      </w:r>
+      <w:proofErr w:type="spellEnd"/>
+      <w:r>
+        <w:t>)</w:t>
+      </w:r>
+    </w:p>
+    <w:p>
+      <w:r>
+        <w:lastRenderedPageBreak/>
+        <w:t>CC: {</w:t>
+      </w:r>
+      <w:proofErr w:type="spellStart"/>
+      <w:r>
+        <w:t>esercizio_serie_id</w:t>
+      </w:r>
+      <w:proofErr w:type="spellEnd"/>
+      <w:r>
+        <w:t>}</w:t>
+      </w:r>
+      <w:r>
+        <w:br/>
+        <w:t xml:space="preserve">CE: </w:t>
+      </w:r>
+      <w:proofErr w:type="spellStart"/>
+      <w:r>
+        <w:t>esercizio_serie_id</w:t>
+      </w:r>
+      <w:proofErr w:type="spellEnd"/>
+      <w:r>
+        <w:t xml:space="preserve"> -&gt; </w:t>
+      </w:r>
+      <w:proofErr w:type="spellStart"/>
+      <w:r>
+        <w:t>esercizio_serie</w:t>
+      </w:r>
+      <w:proofErr w:type="spellEnd"/>
+      <w:r>
+        <w:t>(</w:t>
+      </w:r>
+      <w:r>
         <w:t>id</w:t>
       </w:r>
       <w:r>
-        <w:t xml:space="preserve">, </w:t>
-      </w:r>
-      <w:r>
-        <w:t>nome</w:t>
-      </w:r>
-      <w:r>
-        <w:t xml:space="preserve">, descrizione, </w:t>
-      </w:r>
-      <w:proofErr w:type="spellStart"/>
-      <w:r>
-        <w:t>gruppo_muscolare</w:t>
-      </w:r>
-      <w:proofErr w:type="spellEnd"/>
-      <w:r>
         <w:t>)</w:t>
-      </w:r>
-    </w:p>
-    <w:p>
-      <w:r>
-        <w:t>CC:{</w:t>
-      </w:r>
-      <w:r>
-        <w:t>id</w:t>
-      </w:r>
-      <w:r>
-        <w:t>}</w:t>
       </w:r>
     </w:p>
     <w:p>
@@ -411,7 +737,7 @@
           <w:b/>
           <w:bCs/>
         </w:rPr>
-        <w:t>Esercizio Serie</w:t>
+        <w:t>Riscaldamento</w:t>
       </w:r>
       <w:r>
         <w:t xml:space="preserve"> (</w:t>
@@ -427,23 +753,7 @@
       </w:r>
       <w:proofErr w:type="spellEnd"/>
       <w:r>
-        <w:t xml:space="preserve">, numero, </w:t>
-      </w:r>
-      <w:proofErr w:type="spellStart"/>
-      <w:r>
-        <w:t>intervallo_di_recupero</w:t>
-      </w:r>
-      <w:proofErr w:type="spellEnd"/>
-      <w:r>
-        <w:t xml:space="preserve">, carico, durata, </w:t>
-      </w:r>
-      <w:proofErr w:type="spellStart"/>
-      <w:r>
-        <w:t>nome_strumento_utilizzato</w:t>
-      </w:r>
-      <w:proofErr w:type="spellEnd"/>
-      <w:r>
-        <w:t>, peso)</w:t>
+        <w:t>, durata)</w:t>
       </w:r>
     </w:p>
     <w:p>
@@ -483,10 +793,24 @@
           <w:b/>
           <w:bCs/>
         </w:rPr>
-        <w:t>Dati Esercizi Serie</w:t>
-      </w:r>
-      <w:r>
-        <w:t xml:space="preserve"> (</w:t>
+        <w:t>Compos</w:t>
+      </w:r>
+      <w:r>
+        <w:rPr>
+          <w:b/>
+          <w:bCs/>
+        </w:rPr>
+        <w:t xml:space="preserve">izione </w:t>
+      </w:r>
+      <w:r>
+        <w:rPr>
+          <w:b/>
+          <w:bCs/>
+        </w:rPr>
+        <w:t>Riscaldamento</w:t>
+      </w:r>
+      <w:r>
+        <w:t>(</w:t>
       </w:r>
       <w:proofErr w:type="spellStart"/>
       <w:r>
@@ -495,72 +819,11 @@
           <w:iCs/>
           <w:u w:val="single"/>
         </w:rPr>
-        <w:t>esercizio_serie_id</w:t>
-      </w:r>
-      <w:proofErr w:type="spellEnd"/>
-      <w:r>
-        <w:t xml:space="preserve">, carico, </w:t>
-      </w:r>
-      <w:proofErr w:type="spellStart"/>
-      <w:r>
-        <w:t>serie_corrente</w:t>
-      </w:r>
-      <w:proofErr w:type="spellEnd"/>
-      <w:r>
-        <w:t>)</w:t>
-      </w:r>
-    </w:p>
-    <w:p>
-      <w:r>
-        <w:t>CC: {</w:t>
-      </w:r>
-      <w:proofErr w:type="spellStart"/>
-      <w:r>
-        <w:t>esercizio_serie_id</w:t>
-      </w:r>
-      <w:proofErr w:type="spellEnd"/>
-      <w:r>
-        <w:t>}</w:t>
-      </w:r>
-      <w:r>
-        <w:br/>
-        <w:t xml:space="preserve">CE: </w:t>
-      </w:r>
-      <w:proofErr w:type="spellStart"/>
-      <w:r>
-        <w:t>esercizio_serie_id</w:t>
-      </w:r>
-      <w:proofErr w:type="spellEnd"/>
-      <w:r>
-        <w:t xml:space="preserve"> -&gt; </w:t>
-      </w:r>
-      <w:proofErr w:type="spellStart"/>
-      <w:r>
-        <w:t>esercizio_serie</w:t>
-      </w:r>
-      <w:proofErr w:type="spellEnd"/>
-      <w:r>
-        <w:t>(</w:t>
-      </w:r>
-      <w:proofErr w:type="spellStart"/>
-      <w:r>
-        <w:t>esercizio_id</w:t>
-      </w:r>
-      <w:proofErr w:type="spellEnd"/>
-      <w:r>
-        <w:t>)</w:t>
-      </w:r>
-    </w:p>
-    <w:p>
-      <w:r>
-        <w:rPr>
-          <w:b/>
-          <w:bCs/>
-        </w:rPr>
-        <w:t>Riscaldamento</w:t>
-      </w:r>
-      <w:r>
-        <w:t xml:space="preserve"> (</w:t>
+        <w:t>allenamento_id</w:t>
+      </w:r>
+      <w:proofErr w:type="spellEnd"/>
+      <w:r>
+        <w:t xml:space="preserve">, </w:t>
       </w:r>
       <w:proofErr w:type="spellStart"/>
       <w:r>
@@ -573,58 +836,142 @@
       </w:r>
       <w:proofErr w:type="spellEnd"/>
       <w:r>
-        <w:t>, durata)</w:t>
-      </w:r>
-    </w:p>
-    <w:p>
-      <w:r>
-        <w:t>CC: {</w:t>
-      </w:r>
-      <w:proofErr w:type="spellStart"/>
-      <w:r>
-        <w:t>esercizio_id</w:t>
-      </w:r>
-      <w:proofErr w:type="spellEnd"/>
-      <w:r>
-        <w:t>}</w:t>
-      </w:r>
-      <w:r>
-        <w:br/>
-        <w:t xml:space="preserve">CE: </w:t>
-      </w:r>
-      <w:proofErr w:type="spellStart"/>
-      <w:r>
-        <w:t>esercizio_id</w:t>
-      </w:r>
-      <w:proofErr w:type="spellEnd"/>
-      <w:r>
-        <w:t xml:space="preserve"> -&gt; esercizio(</w:t>
-      </w:r>
-      <w:r>
-        <w:t>id</w:t>
-      </w:r>
-      <w:r>
-        <w:t>)</w:t>
-      </w:r>
-    </w:p>
-    <w:p>
-      <w:r>
-        <w:rPr>
-          <w:b/>
-          <w:bCs/>
-        </w:rPr>
-        <w:t>Ripetizione</w:t>
-      </w:r>
-      <w:r>
-        <w:t>(</w:t>
-      </w:r>
-      <w:proofErr w:type="spellStart"/>
-      <w:r>
         <w:rPr>
           <w:i/>
           <w:iCs/>
           <w:u w:val="single"/>
         </w:rPr>
+        <w:t xml:space="preserve">, </w:t>
+      </w:r>
+      <w:r>
+        <w:rPr>
+          <w:i/>
+          <w:iCs/>
+          <w:u w:val="single"/>
+        </w:rPr>
+        <w:t xml:space="preserve">riscaldamento </w:t>
+      </w:r>
+      <w:r>
+        <w:rPr>
+          <w:i/>
+          <w:iCs/>
+          <w:u w:val="single"/>
+        </w:rPr>
+        <w:t>_id</w:t>
+      </w:r>
+      <w:r>
+        <w:t>)</w:t>
+      </w:r>
+    </w:p>
+    <w:p>
+      <w:r>
+        <w:t>CC:{</w:t>
+      </w:r>
+      <w:proofErr w:type="spellStart"/>
+      <w:r>
+        <w:t>allenamento_id</w:t>
+      </w:r>
+      <w:proofErr w:type="spellEnd"/>
+      <w:r>
+        <w:t xml:space="preserve">, </w:t>
+      </w:r>
+      <w:proofErr w:type="spellStart"/>
+      <w:r>
+        <w:t>esercizio_id</w:t>
+      </w:r>
+      <w:proofErr w:type="spellEnd"/>
+      <w:r>
+        <w:t xml:space="preserve">, </w:t>
+      </w:r>
+      <w:proofErr w:type="spellStart"/>
+      <w:r>
+        <w:t>riscaldamento</w:t>
+      </w:r>
+      <w:r>
+        <w:t>_id</w:t>
+      </w:r>
+      <w:proofErr w:type="spellEnd"/>
+      <w:r>
+        <w:t>}</w:t>
+      </w:r>
+      <w:r>
+        <w:br/>
+        <w:t>CE:</w:t>
+      </w:r>
+    </w:p>
+    <w:p>
+      <w:pPr>
+        <w:pStyle w:val="ListParagraph"/>
+        <w:numPr>
+          <w:ilvl w:val="0"/>
+          <w:numId w:val="2"/>
+        </w:numPr>
+      </w:pPr>
+      <w:proofErr w:type="spellStart"/>
+      <w:r>
+        <w:t>Allenamento_id</w:t>
+      </w:r>
+      <w:proofErr w:type="spellEnd"/>
+      <w:r>
+        <w:t xml:space="preserve"> -&gt; Allenamento(id)</w:t>
+      </w:r>
+    </w:p>
+    <w:p>
+      <w:pPr>
+        <w:pStyle w:val="ListParagraph"/>
+        <w:numPr>
+          <w:ilvl w:val="0"/>
+          <w:numId w:val="2"/>
+        </w:numPr>
+      </w:pPr>
+      <w:proofErr w:type="spellStart"/>
+      <w:r>
+        <w:t>Esercizio_id</w:t>
+      </w:r>
+      <w:proofErr w:type="spellEnd"/>
+      <w:r>
+        <w:t xml:space="preserve"> -&gt; Esercizio(id)</w:t>
+      </w:r>
+    </w:p>
+    <w:p>
+      <w:pPr>
+        <w:pStyle w:val="ListParagraph"/>
+        <w:numPr>
+          <w:ilvl w:val="0"/>
+          <w:numId w:val="2"/>
+        </w:numPr>
+      </w:pPr>
+      <w:r>
+        <w:t xml:space="preserve">riscaldamento </w:t>
+      </w:r>
+      <w:r>
+        <w:t xml:space="preserve">_id -&gt; </w:t>
+      </w:r>
+      <w:r>
+        <w:t>Riscaldamento</w:t>
+      </w:r>
+      <w:r>
+        <w:t>(id)</w:t>
+      </w:r>
+    </w:p>
+    <w:p>
+      <w:r>
+        <w:rPr>
+          <w:b/>
+          <w:bCs/>
+        </w:rPr>
+        <w:t>Ripetizione</w:t>
+      </w:r>
+      <w:r>
+        <w:t>(</w:t>
+      </w:r>
+      <w:proofErr w:type="spellStart"/>
+      <w:r>
+        <w:rPr>
+          <w:i/>
+          <w:iCs/>
+          <w:u w:val="single"/>
+        </w:rPr>
         <w:t>esercizio_serie_id</w:t>
       </w:r>
       <w:proofErr w:type="spellEnd"/>
@@ -664,18 +1011,15 @@
       <w:r>
         <w:t>(</w:t>
       </w:r>
-      <w:proofErr w:type="spellStart"/>
-      <w:r>
-        <w:t>esercizio_id</w:t>
-      </w:r>
-      <w:proofErr w:type="spellEnd"/>
+      <w:r>
+        <w:t>id</w:t>
+      </w:r>
       <w:r>
         <w:t>)</w:t>
       </w:r>
     </w:p>
     <w:p>
       <w:r>
-        <w:lastRenderedPageBreak/>
         <w:t>Legenda:</w:t>
       </w:r>
     </w:p>
@@ -701,6 +1045,119 @@
 <file path=word/numbering.xml><?xml version="1.0" encoding="utf-8"?>
 <w:numbering xmlns:wpc="http://schemas.microsoft.com/office/word/2010/wordprocessingCanvas" xmlns:cx="http://schemas.microsoft.com/office/drawing/2014/chartex" xmlns:cx1="http://schemas.microsoft.com/office/drawing/2015/9/8/chartex" xmlns:cx2="http://schemas.microsoft.com/office/drawing/2015/10/21/chartex" xmlns:cx3="http://schemas.microsoft.com/office/drawing/2016/5/9/chartex" xmlns:cx4="http://schemas.microsoft.com/office/drawing/2016/5/10/chartex" xmlns:cx5="http://schemas.microsoft.com/office/drawing/2016/5/11/chartex" xmlns:cx6="http://schemas.microsoft.com/office/drawing/2016/5/12/chartex" xmlns:cx7="http://schemas.microsoft.com/office/drawing/2016/5/13/chartex" xmlns:cx8="http://schemas.microsoft.com/office/drawing/2016/5/14/chartex" xmlns:mc="http://schemas.openxmlformats.org/markup-compatibility/2006" xmlns:aink="http://schemas.microsoft.com/office/drawing/2016/ink" xmlns:am3d="http://schemas.microsoft.com/office/drawing/2017/model3d" xmlns:o="urn:schemas-microsoft-com:office:office" xmlns:r="http://schemas.openxmlformats.org/officeDocument/2006/relationships" xmlns:m="http://schemas.openxmlformats.org/officeDocument/2006/math" xmlns:v="urn:schemas-microsoft-com:vml" xmlns:wp14="http://schemas.microsoft.com/office/word/2010/wordprocessingDrawing" xmlns:wp="http://schemas.openxmlformats.org/drawingml/2006/wordprocessingDrawing" xmlns:w10="urn:schemas-microsoft-com:office:word" xmlns:w="http://schemas.openxmlformats.org/wordprocessingml/2006/main" xmlns:w14="http://schemas.microsoft.com/office/word/2010/wordml" xmlns:w15="http://schemas.microsoft.com/office/word/2012/wordml" xmlns:w16cex="http://schemas.microsoft.com/office/word/2018/wordml/cex" xmlns:w16cid="http://schemas.microsoft.com/office/word/2016/wordml/cid" xmlns:w16="http://schemas.microsoft.com/office/word/2018/wordml" xmlns:w16se="http://schemas.microsoft.com/office/word/2015/wordml/symex" xmlns:wpg="http://schemas.microsoft.com/office/word/2010/wordprocessingGroup" xmlns:wpi="http://schemas.microsoft.com/office/word/2010/wordprocessingInk" xmlns:wne="http://schemas.microsoft.com/office/word/2006/wordml" xmlns:wps="http://schemas.microsoft.com/office/word/2010/wordprocessingShape" mc:Ignorable="w14 w15 w16se w16cid w16 w16cex wp14">
   <w:abstractNum w:abstractNumId="0" w15:restartNumberingAfterBreak="0">
+    <w:nsid w:val="2A0D7A65"/>
+    <w:multiLevelType w:val="hybridMultilevel"/>
+    <w:tmpl w:val="73B200BA"/>
+    <w:lvl w:ilvl="0" w:tplc="04090001">
+      <w:start w:val="1"/>
+      <w:numFmt w:val="bullet"/>
+      <w:lvlText w:val=""/>
+      <w:lvlJc w:val="left"/>
+      <w:pPr>
+        <w:ind w:left="720" w:hanging="360"/>
+      </w:pPr>
+      <w:rPr>
+        <w:rFonts w:ascii="Symbol" w:hAnsi="Symbol" w:hint="default"/>
+      </w:rPr>
+    </w:lvl>
+    <w:lvl w:ilvl="1" w:tplc="04090003" w:tentative="1">
+      <w:start w:val="1"/>
+      <w:numFmt w:val="bullet"/>
+      <w:lvlText w:val="o"/>
+      <w:lvlJc w:val="left"/>
+      <w:pPr>
+        <w:ind w:left="1440" w:hanging="360"/>
+      </w:pPr>
+      <w:rPr>
+        <w:rFonts w:ascii="Courier New" w:hAnsi="Courier New" w:cs="Courier New" w:hint="default"/>
+      </w:rPr>
+    </w:lvl>
+    <w:lvl w:ilvl="2" w:tplc="04090005" w:tentative="1">
+      <w:start w:val="1"/>
+      <w:numFmt w:val="bullet"/>
+      <w:lvlText w:val=""/>
+      <w:lvlJc w:val="left"/>
+      <w:pPr>
+        <w:ind w:left="2160" w:hanging="360"/>
+      </w:pPr>
+      <w:rPr>
+        <w:rFonts w:ascii="Wingdings" w:hAnsi="Wingdings" w:hint="default"/>
+      </w:rPr>
+    </w:lvl>
+    <w:lvl w:ilvl="3" w:tplc="04090001" w:tentative="1">
+      <w:start w:val="1"/>
+      <w:numFmt w:val="bullet"/>
+      <w:lvlText w:val=""/>
+      <w:lvlJc w:val="left"/>
+      <w:pPr>
+        <w:ind w:left="2880" w:hanging="360"/>
+      </w:pPr>
+      <w:rPr>
+        <w:rFonts w:ascii="Symbol" w:hAnsi="Symbol" w:hint="default"/>
+      </w:rPr>
+    </w:lvl>
+    <w:lvl w:ilvl="4" w:tplc="04090003" w:tentative="1">
+      <w:start w:val="1"/>
+      <w:numFmt w:val="bullet"/>
+      <w:lvlText w:val="o"/>
+      <w:lvlJc w:val="left"/>
+      <w:pPr>
+        <w:ind w:left="3600" w:hanging="360"/>
+      </w:pPr>
+      <w:rPr>
+        <w:rFonts w:ascii="Courier New" w:hAnsi="Courier New" w:cs="Courier New" w:hint="default"/>
+      </w:rPr>
+    </w:lvl>
+    <w:lvl w:ilvl="5" w:tplc="04090005" w:tentative="1">
+      <w:start w:val="1"/>
+      <w:numFmt w:val="bullet"/>
+      <w:lvlText w:val=""/>
+      <w:lvlJc w:val="left"/>
+      <w:pPr>
+        <w:ind w:left="4320" w:hanging="360"/>
+      </w:pPr>
+      <w:rPr>
+        <w:rFonts w:ascii="Wingdings" w:hAnsi="Wingdings" w:hint="default"/>
+      </w:rPr>
+    </w:lvl>
+    <w:lvl w:ilvl="6" w:tplc="04090001" w:tentative="1">
+      <w:start w:val="1"/>
+      <w:numFmt w:val="bullet"/>
+      <w:lvlText w:val=""/>
+      <w:lvlJc w:val="left"/>
+      <w:pPr>
+        <w:ind w:left="5040" w:hanging="360"/>
+      </w:pPr>
+      <w:rPr>
+        <w:rFonts w:ascii="Symbol" w:hAnsi="Symbol" w:hint="default"/>
+      </w:rPr>
+    </w:lvl>
+    <w:lvl w:ilvl="7" w:tplc="04090003" w:tentative="1">
+      <w:start w:val="1"/>
+      <w:numFmt w:val="bullet"/>
+      <w:lvlText w:val="o"/>
+      <w:lvlJc w:val="left"/>
+      <w:pPr>
+        <w:ind w:left="5760" w:hanging="360"/>
+      </w:pPr>
+      <w:rPr>
+        <w:rFonts w:ascii="Courier New" w:hAnsi="Courier New" w:cs="Courier New" w:hint="default"/>
+      </w:rPr>
+    </w:lvl>
+    <w:lvl w:ilvl="8" w:tplc="04090005" w:tentative="1">
+      <w:start w:val="1"/>
+      <w:numFmt w:val="bullet"/>
+      <w:lvlText w:val=""/>
+      <w:lvlJc w:val="left"/>
+      <w:pPr>
+        <w:ind w:left="6480" w:hanging="360"/>
+      </w:pPr>
+      <w:rPr>
+        <w:rFonts w:ascii="Wingdings" w:hAnsi="Wingdings" w:hint="default"/>
+      </w:rPr>
+    </w:lvl>
+  </w:abstractNum>
+  <w:abstractNum w:abstractNumId="1" w15:restartNumberingAfterBreak="0">
     <w:nsid w:val="397E63DF"/>
     <w:multiLevelType w:val="hybridMultilevel"/>
     <w:tmpl w:val="47B66718"/>
@@ -813,7 +1270,7 @@
       </w:rPr>
     </w:lvl>
   </w:abstractNum>
-  <w:abstractNum w:abstractNumId="1" w15:restartNumberingAfterBreak="0">
+  <w:abstractNum w:abstractNumId="2" w15:restartNumberingAfterBreak="0">
     <w:nsid w:val="428A58C5"/>
     <w:multiLevelType w:val="hybridMultilevel"/>
     <w:tmpl w:val="ADF4095E"/>
@@ -927,10 +1384,13 @@
     </w:lvl>
   </w:abstractNum>
   <w:num w:numId="1">
-    <w:abstractNumId w:val="0"/>
+    <w:abstractNumId w:val="1"/>
   </w:num>
   <w:num w:numId="2">
-    <w:abstractNumId w:val="1"/>
+    <w:abstractNumId w:val="2"/>
+  </w:num>
+  <w:num w:numId="3">
+    <w:abstractNumId w:val="0"/>
   </w:num>
 </w:numbering>
 </file>

</xml_diff>

<commit_message>
sistemato il modello relazionale equivalente all'er ristrutturato
</commit_message>
<xml_diff>
--- a/modello_relazionale.docx
+++ b/modello_relazionale.docx
@@ -439,6 +439,110 @@
           <w:b/>
           <w:bCs/>
         </w:rPr>
+        <w:t>Compos</w:t>
+      </w:r>
+      <w:r>
+        <w:rPr>
+          <w:b/>
+          <w:bCs/>
+        </w:rPr>
+        <w:t>to</w:t>
+      </w:r>
+      <w:r>
+        <w:t>(</w:t>
+      </w:r>
+      <w:proofErr w:type="spellStart"/>
+      <w:r>
+        <w:rPr>
+          <w:i/>
+          <w:iCs/>
+          <w:u w:val="single"/>
+        </w:rPr>
+        <w:t>allenamento_id</w:t>
+      </w:r>
+      <w:proofErr w:type="spellEnd"/>
+      <w:r>
+        <w:t xml:space="preserve">, </w:t>
+      </w:r>
+      <w:proofErr w:type="spellStart"/>
+      <w:r>
+        <w:rPr>
+          <w:i/>
+          <w:iCs/>
+          <w:u w:val="single"/>
+        </w:rPr>
+        <w:t>esercizio_id</w:t>
+      </w:r>
+      <w:proofErr w:type="spellEnd"/>
+      <w:r>
+        <w:t>)</w:t>
+      </w:r>
+    </w:p>
+    <w:p>
+      <w:r>
+        <w:t>CC:{</w:t>
+      </w:r>
+      <w:proofErr w:type="spellStart"/>
+      <w:r>
+        <w:t>allenamento_id</w:t>
+      </w:r>
+      <w:proofErr w:type="spellEnd"/>
+      <w:r>
+        <w:t xml:space="preserve">, </w:t>
+      </w:r>
+      <w:proofErr w:type="spellStart"/>
+      <w:r>
+        <w:t>esercizio_id</w:t>
+      </w:r>
+      <w:proofErr w:type="spellEnd"/>
+      <w:r>
+        <w:t>}</w:t>
+      </w:r>
+      <w:r>
+        <w:br/>
+        <w:t>CE:</w:t>
+      </w:r>
+    </w:p>
+    <w:p>
+      <w:pPr>
+        <w:pStyle w:val="ListParagraph"/>
+        <w:numPr>
+          <w:ilvl w:val="0"/>
+          <w:numId w:val="3"/>
+        </w:numPr>
+      </w:pPr>
+      <w:proofErr w:type="spellStart"/>
+      <w:r>
+        <w:t>Allenamento_id</w:t>
+      </w:r>
+      <w:proofErr w:type="spellEnd"/>
+      <w:r>
+        <w:t xml:space="preserve"> -&gt; Allenamento(id)</w:t>
+      </w:r>
+    </w:p>
+    <w:p>
+      <w:pPr>
+        <w:pStyle w:val="ListParagraph"/>
+        <w:numPr>
+          <w:ilvl w:val="0"/>
+          <w:numId w:val="3"/>
+        </w:numPr>
+      </w:pPr>
+      <w:proofErr w:type="spellStart"/>
+      <w:r>
+        <w:t>Esercizio_id</w:t>
+      </w:r>
+      <w:proofErr w:type="spellEnd"/>
+      <w:r>
+        <w:t xml:space="preserve"> -&gt; Esercizio(id)</w:t>
+      </w:r>
+    </w:p>
+    <w:p>
+      <w:r>
+        <w:rPr>
+          <w:b/>
+          <w:bCs/>
+        </w:rPr>
         <w:t>Esercizio Serie</w:t>
       </w:r>
       <w:r>
@@ -609,6 +713,7 @@
       </w:pPr>
       <w:proofErr w:type="spellStart"/>
       <w:r>
+        <w:lastRenderedPageBreak/>
         <w:t>Allenamento_id</w:t>
       </w:r>
       <w:proofErr w:type="spellEnd"/>
@@ -693,7 +798,6 @@
     </w:p>
     <w:p>
       <w:r>
-        <w:lastRenderedPageBreak/>
         <w:t>CC: {</w:t>
       </w:r>
       <w:proofErr w:type="spellStart"/>
@@ -800,14 +904,7 @@
           <w:b/>
           <w:bCs/>
         </w:rPr>
-        <w:t xml:space="preserve">izione </w:t>
-      </w:r>
-      <w:r>
-        <w:rPr>
-          <w:b/>
-          <w:bCs/>
-        </w:rPr>
-        <w:t>Riscaldamento</w:t>
+        <w:t>izione Riscaldamento</w:t>
       </w:r>
       <w:r>
         <w:t>(</w:t>
@@ -841,35 +938,27 @@
           <w:iCs/>
           <w:u w:val="single"/>
         </w:rPr>
+        <w:t>, riscaldamento _id</w:t>
+      </w:r>
+      <w:r>
+        <w:t>)</w:t>
+      </w:r>
+    </w:p>
+    <w:p>
+      <w:r>
+        <w:t>CC:{</w:t>
+      </w:r>
+      <w:proofErr w:type="spellStart"/>
+      <w:r>
+        <w:t>allenamento_id</w:t>
+      </w:r>
+      <w:proofErr w:type="spellEnd"/>
+      <w:r>
         <w:t xml:space="preserve">, </w:t>
       </w:r>
-      <w:r>
-        <w:rPr>
-          <w:i/>
-          <w:iCs/>
-          <w:u w:val="single"/>
-        </w:rPr>
-        <w:t xml:space="preserve">riscaldamento </w:t>
-      </w:r>
-      <w:r>
-        <w:rPr>
-          <w:i/>
-          <w:iCs/>
-          <w:u w:val="single"/>
-        </w:rPr>
-        <w:t>_id</w:t>
-      </w:r>
-      <w:r>
-        <w:t>)</w:t>
-      </w:r>
-    </w:p>
-    <w:p>
-      <w:r>
-        <w:t>CC:{</w:t>
-      </w:r>
-      <w:proofErr w:type="spellStart"/>
-      <w:r>
-        <w:t>allenamento_id</w:t>
+      <w:proofErr w:type="spellStart"/>
+      <w:r>
+        <w:t>esercizio_id</w:t>
       </w:r>
       <w:proofErr w:type="spellEnd"/>
       <w:r>
@@ -877,18 +966,7 @@
       </w:r>
       <w:proofErr w:type="spellStart"/>
       <w:r>
-        <w:t>esercizio_id</w:t>
-      </w:r>
-      <w:proofErr w:type="spellEnd"/>
-      <w:r>
-        <w:t xml:space="preserve">, </w:t>
-      </w:r>
-      <w:proofErr w:type="spellStart"/>
-      <w:r>
-        <w:t>riscaldamento</w:t>
-      </w:r>
-      <w:r>
-        <w:t>_id</w:t>
+        <w:t>riscaldamento_id</w:t>
       </w:r>
       <w:proofErr w:type="spellEnd"/>
       <w:r>
@@ -942,16 +1020,7 @@
         </w:numPr>
       </w:pPr>
       <w:r>
-        <w:t xml:space="preserve">riscaldamento </w:t>
-      </w:r>
-      <w:r>
-        <w:t xml:space="preserve">_id -&gt; </w:t>
-      </w:r>
-      <w:r>
-        <w:t>Riscaldamento</w:t>
-      </w:r>
-      <w:r>
-        <w:t>(id)</w:t>
+        <w:t>riscaldamento _id -&gt; Riscaldamento(id)</w:t>
       </w:r>
     </w:p>
     <w:p>
@@ -1793,6 +1862,7 @@
   <w:style w:type="paragraph" w:default="1" w:styleId="Normal">
     <w:name w:val="Normal"/>
     <w:qFormat/>
+    <w:rsid w:val="00CD3C0A"/>
     <w:rPr>
       <w:lang w:val="it-IT"/>
     </w:rPr>

</xml_diff>